<commit_message>
ajsutes del documento de balance
</commit_message>
<xml_diff>
--- a/Solucion/Proyecto/MAARIV_PD_ENTREGA_RYR_31-08-2020(OK)/Modulos/Retornos/Formatos/DOCUMENTO_BALANCE_DEL_ACOMPANAMIENTO_AL_RyR.docx
+++ b/Solucion/Proyecto/MAARIV_PD_ENTREGA_RYR_31-08-2020(OK)/Modulos/Retornos/Formatos/DOCUMENTO_BALANCE_DEL_ACOMPANAMIENTO_AL_RyR.docx
@@ -2252,11 +2252,11 @@
         <w:tblLook w:val="04A0" w:firstRow="1" w:lastRow="0" w:firstColumn="1" w:lastColumn="0" w:noHBand="0" w:noVBand="1"/>
       </w:tblPr>
       <w:tblGrid>
-        <w:gridCol w:w="2169"/>
+        <w:gridCol w:w="1976"/>
         <w:gridCol w:w="3149"/>
         <w:gridCol w:w="2621"/>
-        <w:gridCol w:w="914"/>
-        <w:gridCol w:w="883"/>
+        <w:gridCol w:w="1068"/>
+        <w:gridCol w:w="922"/>
       </w:tblGrid>
       <w:tr>
         <w:tc>
@@ -2657,39 +2657,18 @@
             </w:r>
           </w:p>
         </w:tc>
-        <w:sdt>
-          <w:sdtPr>
-            <w:id w:val="-1422799003"/>
-            <w:placeholder>
-              <w:docPart w:val="BB9EF300FF294D21A44269FEA4BDD1B5"/>
-            </w:placeholder>
-            <w:showingPlcHdr/>
-            <w:date w:fullDate="2020-04-02T00:00:00Z">
-              <w:dateFormat w:val="d 'de' MMMM 'de' yyyy"/>
-              <w:lid w:val="es-CO"/>
-              <w:storeMappedDataAs w:val="dateTime"/>
-              <w:calendar w:val="gregorian"/>
-            </w:date>
-          </w:sdtPr>
-          <w:sdtEndPr/>
-          <w:sdtContent>
-            <w:tc>
-              <w:tcPr>
-                <w:tcW w:w="2653" w:type="dxa"/>
-                <w:gridSpan w:val="2"/>
-                <w:vAlign w:val="center"/>
-              </w:tcPr>
-              <w:p>
-                <w:r>
-                  <w:rPr>
-                    <w:rStyle w:val="Textodelmarcadordeposicin"/>
-                  </w:rPr>
-                  <w:t>Haga clic aquí o pulse para escribir una fecha.</w:t>
-                </w:r>
-              </w:p>
-            </w:tc>
-          </w:sdtContent>
-        </w:sdt>
+        <w:tc>
+          <w:tcPr>
+            <w:tcW w:w="2653" w:type="dxa"/>
+            <w:gridSpan w:val="2"/>
+            <w:vAlign w:val="center"/>
+          </w:tcPr>
+          <w:p>
+            <w:r>
+              <w:t>FECHATRASLADO</w:t>
+            </w:r>
+          </w:p>
+        </w:tc>
       </w:tr>
       <w:tr>
         <w:tc>
@@ -2703,8 +2682,13 @@
               <w:t xml:space="preserve">Fecha de </w:t>
             </w:r>
             <w:r>
-              <w:t>aprobación del plan en el CTJT</w:t>
-            </w:r>
+              <w:t xml:space="preserve">aprobación del plan en el </w:t>
+            </w:r>
+            <w:bookmarkStart w:id="1" w:name="_Hlk55987928"/>
+            <w:r>
+              <w:t>CTJT</w:t>
+            </w:r>
+            <w:bookmarkEnd w:id="1"/>
           </w:p>
         </w:tc>
         <w:sdt>
@@ -2801,12 +2785,12 @@
       <w:pPr>
         <w:pStyle w:val="Ttulo1"/>
       </w:pPr>
-      <w:bookmarkStart w:id="1" w:name="_Toc38449949"/>
-      <w:bookmarkStart w:id="2" w:name="_Toc517443787"/>
+      <w:bookmarkStart w:id="2" w:name="_Toc38449949"/>
+      <w:bookmarkStart w:id="3" w:name="_Toc517443787"/>
       <w:r>
         <w:t>INTRODUCCIÓN</w:t>
       </w:r>
-      <w:bookmarkEnd w:id="1"/>
+      <w:bookmarkEnd w:id="2"/>
     </w:p>
     <w:p>
       <w:pPr>
@@ -2943,19 +2927,19 @@
           <w:rFonts w:cstheme="minorBidi"/>
         </w:rPr>
       </w:pPr>
-      <w:bookmarkStart w:id="3" w:name="_Toc27405498"/>
-      <w:bookmarkStart w:id="4" w:name="_Toc38449950"/>
+      <w:bookmarkStart w:id="4" w:name="_Toc27405498"/>
+      <w:bookmarkStart w:id="5" w:name="_Toc38449950"/>
       <w:r>
         <w:t>INFORMACIÓN</w:t>
       </w:r>
       <w:r>
         <w:t xml:space="preserve"> DE LA POBLACIÓN </w:t>
       </w:r>
-      <w:bookmarkEnd w:id="3"/>
+      <w:bookmarkEnd w:id="4"/>
       <w:r>
         <w:t>ACOMPAÑADA</w:t>
       </w:r>
-      <w:bookmarkEnd w:id="4"/>
+      <w:bookmarkEnd w:id="5"/>
       <w:r>
         <w:t xml:space="preserve"> </w:t>
       </w:r>
@@ -3620,11 +3604,11 @@
       <w:pPr>
         <w:pStyle w:val="Ttulo1"/>
       </w:pPr>
-      <w:bookmarkStart w:id="5" w:name="_Toc38449951"/>
+      <w:bookmarkStart w:id="6" w:name="_Toc38449951"/>
       <w:r>
         <w:t>DESARROLLO DE LA RUTA DE ACOMPAÑAMIENTO A COMUNIDADES.</w:t>
       </w:r>
-      <w:bookmarkEnd w:id="5"/>
+      <w:bookmarkEnd w:id="6"/>
       <w:r>
         <w:t xml:space="preserve"> </w:t>
       </w:r>
@@ -3821,7 +3805,7 @@
       <w:pPr>
         <w:pStyle w:val="Ttulo1"/>
       </w:pPr>
-      <w:bookmarkStart w:id="6" w:name="_Toc38449952"/>
+      <w:bookmarkStart w:id="7" w:name="_Toc38449952"/>
       <w:r>
         <w:t xml:space="preserve">DESARROLLO </w:t>
       </w:r>
@@ -3831,7 +3815,7 @@
       <w:r>
         <w:t>.</w:t>
       </w:r>
-      <w:bookmarkEnd w:id="6"/>
+      <w:bookmarkEnd w:id="7"/>
       <w:r>
         <w:t xml:space="preserve"> </w:t>
       </w:r>
@@ -3890,11 +3874,11 @@
       <w:pPr>
         <w:pStyle w:val="Ttulo2"/>
       </w:pPr>
-      <w:bookmarkStart w:id="7" w:name="_Toc38449953"/>
+      <w:bookmarkStart w:id="8" w:name="_Toc38449953"/>
       <w:r>
         <w:t>Metodología y acto simbólico del balance</w:t>
       </w:r>
-      <w:bookmarkEnd w:id="7"/>
+      <w:bookmarkEnd w:id="8"/>
     </w:p>
     <w:p>
       <w:pPr>
@@ -3907,7 +3891,7 @@
       <w:pPr>
         <w:pStyle w:val="Ttulo2"/>
       </w:pPr>
-      <w:bookmarkStart w:id="8" w:name="_Toc38449954"/>
+      <w:bookmarkStart w:id="9" w:name="_Toc38449954"/>
       <w:r>
         <w:t>Balance de la s</w:t>
       </w:r>
@@ -3926,7 +3910,7 @@
       <w:r>
         <w:t>s</w:t>
       </w:r>
-      <w:bookmarkEnd w:id="8"/>
+      <w:bookmarkEnd w:id="9"/>
     </w:p>
     <w:p>
       <w:pPr>
@@ -3943,14 +3927,14 @@
           <w:numId w:val="24"/>
         </w:numPr>
       </w:pPr>
-      <w:bookmarkStart w:id="9" w:name="_Toc38449955"/>
+      <w:bookmarkStart w:id="10" w:name="_Toc38449955"/>
       <w:r>
         <w:t>Balance derecho a la g</w:t>
       </w:r>
       <w:r>
         <w:t>eneración de ingresos</w:t>
       </w:r>
-      <w:bookmarkEnd w:id="9"/>
+      <w:bookmarkEnd w:id="10"/>
     </w:p>
     <w:p>
       <w:pPr>
@@ -3964,7 +3948,7 @@
       <w:pPr>
         <w:pStyle w:val="Ttulo2"/>
       </w:pPr>
-      <w:bookmarkStart w:id="10" w:name="_Toc38449956"/>
+      <w:bookmarkStart w:id="11" w:name="_Toc38449956"/>
       <w:r>
         <w:t xml:space="preserve">Balance de las </w:t>
       </w:r>
@@ -3977,7 +3961,7 @@
       <w:r>
         <w:t>con el avance en el proceso de integración comunitaria y arraigo territorial</w:t>
       </w:r>
-      <w:bookmarkEnd w:id="10"/>
+      <w:bookmarkEnd w:id="11"/>
     </w:p>
     <w:p>
       <w:pPr>
@@ -3990,11 +3974,11 @@
       <w:pPr>
         <w:pStyle w:val="Ttulo2"/>
       </w:pPr>
-      <w:bookmarkStart w:id="11" w:name="_Toc38449957"/>
+      <w:bookmarkStart w:id="12" w:name="_Toc38449957"/>
       <w:r>
         <w:t>Balance de la sostenibilidad de los principios</w:t>
       </w:r>
-      <w:bookmarkEnd w:id="11"/>
+      <w:bookmarkEnd w:id="12"/>
     </w:p>
     <w:p>
       <w:pPr>
@@ -4011,11 +3995,11 @@
           <w:numId w:val="48"/>
         </w:numPr>
       </w:pPr>
-      <w:bookmarkStart w:id="12" w:name="_Toc38449958"/>
+      <w:bookmarkStart w:id="13" w:name="_Toc38449958"/>
       <w:r>
         <w:t>Sostenibilidad del principio de seguridad</w:t>
       </w:r>
-      <w:bookmarkEnd w:id="12"/>
+      <w:bookmarkEnd w:id="13"/>
     </w:p>
     <w:p>
       <w:pPr>
@@ -4093,11 +4077,11 @@
           <w:numId w:val="48"/>
         </w:numPr>
       </w:pPr>
-      <w:bookmarkStart w:id="13" w:name="_Toc38449959"/>
+      <w:bookmarkStart w:id="14" w:name="_Toc38449959"/>
       <w:r>
         <w:t>Sostenibilidad del principio de dignidad</w:t>
       </w:r>
-      <w:bookmarkEnd w:id="13"/>
+      <w:bookmarkEnd w:id="14"/>
     </w:p>
     <w:p>
       <w:pPr>
@@ -4168,11 +4152,11 @@
           <w:numId w:val="48"/>
         </w:numPr>
       </w:pPr>
-      <w:bookmarkStart w:id="14" w:name="_Toc38449960"/>
+      <w:bookmarkStart w:id="15" w:name="_Toc38449960"/>
       <w:r>
         <w:t>Sostenibilidad del principio de voluntariedad</w:t>
       </w:r>
-      <w:bookmarkEnd w:id="14"/>
+      <w:bookmarkEnd w:id="15"/>
     </w:p>
     <w:p>
       <w:pPr>
@@ -4253,14 +4237,14 @@
       <w:pPr>
         <w:pStyle w:val="Ttulo1"/>
       </w:pPr>
-      <w:bookmarkStart w:id="15" w:name="_Toc38449961"/>
+      <w:bookmarkStart w:id="16" w:name="_Toc38449961"/>
       <w:r>
         <w:t>COSTO TOTAL INVERTIDO EN LOS BIENES O SERVICIOS DESARROLLADOS EN EL MARCO DEL PLAN DE RETORNO Y REUBICACIÓN</w:t>
       </w:r>
       <w:r>
         <w:t>.</w:t>
       </w:r>
-      <w:bookmarkEnd w:id="15"/>
+      <w:bookmarkEnd w:id="16"/>
       <w:r>
         <w:t xml:space="preserve"> </w:t>
       </w:r>
@@ -4362,7 +4346,7 @@
       <w:pPr>
         <w:pStyle w:val="Ttulo1"/>
       </w:pPr>
-      <w:bookmarkStart w:id="16" w:name="_Toc38449962"/>
+      <w:bookmarkStart w:id="17" w:name="_Toc38449962"/>
       <w:r>
         <w:lastRenderedPageBreak/>
         <w:t xml:space="preserve">INSTRUCTIVO PARA EL DILIGENCIAMIENTO DEL FORMATO PLAN </w:t>
@@ -4370,11 +4354,11 @@
       <w:r>
         <w:t>DE RETORNO Y REUBICACIÓN</w:t>
       </w:r>
-      <w:bookmarkEnd w:id="16"/>
+      <w:bookmarkEnd w:id="17"/>
       <w:r>
         <w:t xml:space="preserve"> </w:t>
       </w:r>
-      <w:bookmarkEnd w:id="2"/>
+      <w:bookmarkEnd w:id="3"/>
     </w:p>
     <w:p/>
     <w:p>
@@ -6191,7 +6175,7 @@
         </w:numPr>
         <w:ind w:left="720"/>
       </w:pPr>
-      <w:bookmarkStart w:id="17" w:name="_Hlk38523891"/>
+      <w:bookmarkStart w:id="18" w:name="_Hlk38523891"/>
     </w:p>
     <w:tbl>
       <w:tblPr>
@@ -6260,7 +6244,7 @@
           </w:p>
         </w:tc>
       </w:tr>
-      <w:bookmarkEnd w:id="17"/>
+      <w:bookmarkEnd w:id="18"/>
     </w:tbl>
     <w:p/>
     <w:p>
@@ -7152,27 +7136,14 @@
           <w:r>
             <w:t xml:space="preserve"> de </w:t>
           </w:r>
-          <w:r>
-            <w:fldChar w:fldCharType="begin"/>
-          </w:r>
-          <w:r>
-            <w:instrText>NUMPAGES  \* Arabic  \* MERGEFORMAT</w:instrText>
-          </w:r>
-          <w:r>
-            <w:fldChar w:fldCharType="separate"/>
-          </w:r>
-          <w:r>
-            <w:rPr>
-              <w:noProof/>
-            </w:rPr>
-            <w:t>1</w:t>
-          </w:r>
-          <w:r>
-            <w:rPr>
-              <w:noProof/>
-            </w:rPr>
-            <w:fldChar w:fldCharType="end"/>
-          </w:r>
+          <w:fldSimple w:instr="NUMPAGES  \* Arabic  \* MERGEFORMAT">
+            <w:r>
+              <w:rPr>
+                <w:noProof/>
+              </w:rPr>
+              <w:t>1</w:t>
+            </w:r>
+          </w:fldSimple>
         </w:p>
       </w:tc>
     </w:tr>
@@ -10138,35 +10109,6 @@
     </w:docPart>
     <w:docPart>
       <w:docPartPr>
-        <w:name w:val="BB9EF300FF294D21A44269FEA4BDD1B5"/>
-        <w:category>
-          <w:name w:val="General"/>
-          <w:gallery w:val="placeholder"/>
-        </w:category>
-        <w:types>
-          <w:type w:val="bbPlcHdr"/>
-        </w:types>
-        <w:behaviors>
-          <w:behavior w:val="content"/>
-        </w:behaviors>
-        <w:guid w:val="{24F247AF-E982-41BD-9479-87454BE70852}"/>
-      </w:docPartPr>
-      <w:docPartBody>
-        <w:p>
-          <w:pPr>
-            <w:pStyle w:val="BB9EF300FF294D21A44269FEA4BDD1B5"/>
-          </w:pPr>
-          <w:r>
-            <w:rPr>
-              <w:rStyle w:val="Textodelmarcadordeposicin"/>
-            </w:rPr>
-            <w:t>Haga clic aquí o pulse para escribir una fecha.</w:t>
-          </w:r>
-        </w:p>
-      </w:docPartBody>
-    </w:docPart>
-    <w:docPart>
-      <w:docPartPr>
         <w:name w:val="A3A274275CE04E778A77A7C9B890B689"/>
         <w:category>
           <w:name w:val="General"/>
@@ -10258,7 +10200,7 @@
   </w:font>
   <w:font w:name="Franklin Gothic Book">
     <w:charset w:val="00"/>
-    <w:family w:val="swiss"/>
+    <w:family w:val="auto"/>
     <w:pitch w:val="variable"/>
     <w:sig w:usb0="00000287" w:usb1="00000000" w:usb2="00000000" w:usb3="00000000" w:csb0="0000009F" w:csb1="00000000"/>
   </w:font>
@@ -10288,6 +10230,7 @@
     <w:rsid w:val="00401D23"/>
     <w:rsid w:val="00506D05"/>
     <w:rsid w:val="00786640"/>
+    <w:rsid w:val="007F08BF"/>
     <w:rsid w:val="008B6229"/>
     <w:rsid w:val="00961EB3"/>
     <w:rsid w:val="00966F41"/>
@@ -11060,6 +11003,11 @@
 </file>
 
 <file path=customXml/item1.xml><?xml version="1.0" encoding="utf-8"?>
+<?mso-contentType ?>
+<spe:Receivers xmlns:spe="http://schemas.microsoft.com/sharepoint/events"/>
+</file>
+
+<file path=customXml/item2.xml><?xml version="1.0" encoding="utf-8"?>
 <ct:contentTypeSchema xmlns:ct="http://schemas.microsoft.com/office/2006/metadata/contentType" xmlns:ma="http://schemas.microsoft.com/office/2006/metadata/properties/metaAttributes" ct:_="" ma:_="" ma:contentTypeName="Documento" ma:contentTypeID="0x010100974FB5B93B67884987F5A2630F97E672" ma:contentTypeVersion="14850" ma:contentTypeDescription="Crear nuevo documento." ma:contentTypeScope="" ma:versionID="d43ac875dda7426c67e9304f7e25b3ec">
   <xsd:schema xmlns:xsd="http://www.w3.org/2001/XMLSchema" xmlns:xs="http://www.w3.org/2001/XMLSchema" xmlns:p="http://schemas.microsoft.com/office/2006/metadata/properties" xmlns:ns2="4d0889c8-99e5-4b94-925a-373c4a0c5abc" xmlns:ns3="c40a21ff-707f-4ba7-a074-fdcf67cbee69" xmlns:ns4="fdbafe5c-a4c4-4757-a646-b7ae03754418" targetNamespace="http://schemas.microsoft.com/office/2006/metadata/properties" ma:root="true" ma:fieldsID="fe841fa62c6cd11287261364624b16f6" ns2:_="" ns3:_="" ns4:_="">
     <xsd:import namespace="4d0889c8-99e5-4b94-925a-373c4a0c5abc"/>
@@ -11312,25 +11260,7 @@
 </ct:contentTypeSchema>
 </file>
 
-<file path=customXml/item2.xml><?xml version="1.0" encoding="utf-8"?>
-<?mso-contentType ?>
-<spe:Receivers xmlns:spe="http://schemas.microsoft.com/sharepoint/events"/>
-</file>
-
 <file path=customXml/item3.xml><?xml version="1.0" encoding="utf-8"?>
-<?mso-contentType ?>
-<FormTemplates xmlns="http://schemas.microsoft.com/sharepoint/v3/contenttype/forms">
-  <Display>DocumentLibraryForm</Display>
-  <Edit>DocumentLibraryForm</Edit>
-  <New>DocumentLibraryForm</New>
-</FormTemplates>
-</file>
-
-<file path=customXml/item4.xml><?xml version="1.0" encoding="utf-8"?>
-<b:Sources xmlns:b="http://schemas.openxmlformats.org/officeDocument/2006/bibliography" xmlns="http://schemas.openxmlformats.org/officeDocument/2006/bibliography" SelectedStyle="\apasixtheditionofficeonline.xsl" StyleName="APA" Version="6"/>
-</file>
-
-<file path=customXml/item5.xml><?xml version="1.0" encoding="utf-8"?>
 <p:properties xmlns:p="http://schemas.microsoft.com/office/2006/metadata/properties" xmlns:xsi="http://www.w3.org/2001/XMLSchema-instance" xmlns:pc="http://schemas.microsoft.com/office/infopath/2007/PartnerControls">
   <documentManagement>
     <COD xmlns="4d0889c8-99e5-4b94-925a-373c4a0c5abc">1</COD>
@@ -11343,7 +11273,28 @@
 </p:properties>
 </file>
 
+<file path=customXml/item4.xml><?xml version="1.0" encoding="utf-8"?>
+<b:Sources xmlns:b="http://schemas.openxmlformats.org/officeDocument/2006/bibliography" xmlns="http://schemas.openxmlformats.org/officeDocument/2006/bibliography" SelectedStyle="\apasixtheditionofficeonline.xsl" StyleName="APA" Version="6"/>
+</file>
+
+<file path=customXml/item5.xml><?xml version="1.0" encoding="utf-8"?>
+<?mso-contentType ?>
+<FormTemplates xmlns="http://schemas.microsoft.com/sharepoint/v3/contenttype/forms">
+  <Display>DocumentLibraryForm</Display>
+  <Edit>DocumentLibraryForm</Edit>
+  <New>DocumentLibraryForm</New>
+</FormTemplates>
+</file>
+
 <file path=customXml/itemProps1.xml><?xml version="1.0" encoding="utf-8"?>
+<ds:datastoreItem xmlns:ds="http://schemas.openxmlformats.org/officeDocument/2006/customXml" ds:itemID="{8B8E2EEB-0F6C-4F25-9C20-330D6AB4973D}">
+  <ds:schemaRefs>
+    <ds:schemaRef ds:uri="http://schemas.microsoft.com/sharepoint/events"/>
+  </ds:schemaRefs>
+</ds:datastoreItem>
+</file>
+
+<file path=customXml/itemProps2.xml><?xml version="1.0" encoding="utf-8"?>
 <ds:datastoreItem xmlns:ds="http://schemas.openxmlformats.org/officeDocument/2006/customXml" ds:itemID="{A7F30FAF-E067-4454-AE97-BFE291762BE1}">
   <ds:schemaRefs>
     <ds:schemaRef ds:uri="http://schemas.microsoft.com/office/2006/metadata/contentType"/>
@@ -11363,18 +11314,13 @@
 </ds:datastoreItem>
 </file>
 
-<file path=customXml/itemProps2.xml><?xml version="1.0" encoding="utf-8"?>
-<ds:datastoreItem xmlns:ds="http://schemas.openxmlformats.org/officeDocument/2006/customXml" ds:itemID="{8B8E2EEB-0F6C-4F25-9C20-330D6AB4973D}">
+<file path=customXml/itemProps3.xml><?xml version="1.0" encoding="utf-8"?>
+<ds:datastoreItem xmlns:ds="http://schemas.openxmlformats.org/officeDocument/2006/customXml" ds:itemID="{BBE20A15-4FBE-47D3-A5A7-BDE1BD13CD21}">
   <ds:schemaRefs>
-    <ds:schemaRef ds:uri="http://schemas.microsoft.com/sharepoint/events"/>
-  </ds:schemaRefs>
-</ds:datastoreItem>
-</file>
-
-<file path=customXml/itemProps3.xml><?xml version="1.0" encoding="utf-8"?>
-<ds:datastoreItem xmlns:ds="http://schemas.openxmlformats.org/officeDocument/2006/customXml" ds:itemID="{50D05878-F6FE-497E-AE54-A7DF17FBFAAC}">
-  <ds:schemaRefs>
-    <ds:schemaRef ds:uri="http://schemas.microsoft.com/sharepoint/v3/contenttype/forms"/>
+    <ds:schemaRef ds:uri="http://schemas.microsoft.com/office/2006/metadata/properties"/>
+    <ds:schemaRef ds:uri="http://schemas.microsoft.com/office/infopath/2007/PartnerControls"/>
+    <ds:schemaRef ds:uri="4d0889c8-99e5-4b94-925a-373c4a0c5abc"/>
+    <ds:schemaRef ds:uri="fdbafe5c-a4c4-4757-a646-b7ae03754418"/>
   </ds:schemaRefs>
 </ds:datastoreItem>
 </file>
@@ -11388,12 +11334,9 @@
 </file>
 
 <file path=customXml/itemProps5.xml><?xml version="1.0" encoding="utf-8"?>
-<ds:datastoreItem xmlns:ds="http://schemas.openxmlformats.org/officeDocument/2006/customXml" ds:itemID="{BBE20A15-4FBE-47D3-A5A7-BDE1BD13CD21}">
+<ds:datastoreItem xmlns:ds="http://schemas.openxmlformats.org/officeDocument/2006/customXml" ds:itemID="{50D05878-F6FE-497E-AE54-A7DF17FBFAAC}">
   <ds:schemaRefs>
-    <ds:schemaRef ds:uri="http://schemas.microsoft.com/office/2006/metadata/properties"/>
-    <ds:schemaRef ds:uri="http://schemas.microsoft.com/office/infopath/2007/PartnerControls"/>
-    <ds:schemaRef ds:uri="4d0889c8-99e5-4b94-925a-373c4a0c5abc"/>
-    <ds:schemaRef ds:uri="fdbafe5c-a4c4-4757-a646-b7ae03754418"/>
+    <ds:schemaRef ds:uri="http://schemas.microsoft.com/sharepoint/v3/contenttype/forms"/>
   </ds:schemaRefs>
 </ds:datastoreItem>
 </file>
</xml_diff>